<commit_message>
Update Website E , B
</commit_message>
<xml_diff>
--- a/Documentation/Website_E documentation.docx
+++ b/Documentation/Website_E documentation.docx
@@ -1,18 +1,38 @@
 
 <file path=word/document.xml><?xml version="1.0" encoding="utf-8"?>
-<w:document xmlns:wpc="http://schemas.microsoft.com/office/word/2010/wordprocessingCanvas" xmlns:cx="http://schemas.microsoft.com/office/drawing/2014/chartex" xmlns:mc="http://schemas.openxmlformats.org/markup-compatibility/2006" xmlns:o="urn:schemas-microsoft-com:office:office" xmlns:r="http://schemas.openxmlformats.org/officeDocument/2006/relationships" xmlns:m="http://schemas.openxmlformats.org/officeDocument/2006/math" xmlns:v="urn:schemas-microsoft-com:vml" xmlns:wp14="http://schemas.microsoft.com/office/word/2010/wordprocessingDrawing" xmlns:wp="http://schemas.openxmlformats.org/drawingml/2006/wordprocessingDrawing" xmlns:w10="urn:schemas-microsoft-com:office:word" xmlns:w="http://schemas.openxmlformats.org/wordprocessingml/2006/main" xmlns:w14="http://schemas.microsoft.com/office/word/2010/wordml" xmlns:w15="http://schemas.microsoft.com/office/word/2012/wordml" xmlns:w16se="http://schemas.microsoft.com/office/word/2015/wordml/symex" xmlns:wpg="http://schemas.microsoft.com/office/word/2010/wordprocessingGroup" xmlns:wpi="http://schemas.microsoft.com/office/word/2010/wordprocessingInk" xmlns:wne="http://schemas.microsoft.com/office/word/2006/wordml" xmlns:wps="http://schemas.microsoft.com/office/word/2010/wordprocessingShape" mc:Ignorable="w14 w15 w16se wp14">
+<w:document xmlns:wpc="http://schemas.microsoft.com/office/word/2010/wordprocessingCanvas" xmlns:cx="http://schemas.microsoft.com/office/drawing/2014/chartex" xmlns:cx1="http://schemas.microsoft.com/office/drawing/2015/9/8/chartex" xmlns:cx2="http://schemas.microsoft.com/office/drawing/2015/10/21/chartex" xmlns:cx3="http://schemas.microsoft.com/office/drawing/2016/5/9/chartex" xmlns:cx4="http://schemas.microsoft.com/office/drawing/2016/5/10/chartex" xmlns:cx5="http://schemas.microsoft.com/office/drawing/2016/5/11/chartex" xmlns:cx6="http://schemas.microsoft.com/office/drawing/2016/5/12/chartex" xmlns:cx7="http://schemas.microsoft.com/office/drawing/2016/5/13/chartex" xmlns:cx8="http://schemas.microsoft.com/office/drawing/2016/5/14/chartex" xmlns:mc="http://schemas.openxmlformats.org/markup-compatibility/2006" xmlns:aink="http://schemas.microsoft.com/office/drawing/2016/ink" xmlns:am3d="http://schemas.microsoft.com/office/drawing/2017/model3d" xmlns:o="urn:schemas-microsoft-com:office:office" xmlns:oel="http://schemas.microsoft.com/office/2019/extlst" xmlns:r="http://schemas.openxmlformats.org/officeDocument/2006/relationships" xmlns:m="http://schemas.openxmlformats.org/officeDocument/2006/math" xmlns:v="urn:schemas-microsoft-com:vml" xmlns:wp14="http://schemas.microsoft.com/office/word/2010/wordprocessingDrawing" xmlns:wp="http://schemas.openxmlformats.org/drawingml/2006/wordprocessingDrawing" xmlns:w10="urn:schemas-microsoft-com:office:word" xmlns:w="http://schemas.openxmlformats.org/wordprocessingml/2006/main" xmlns:w14="http://schemas.microsoft.com/office/word/2010/wordml" xmlns:w15="http://schemas.microsoft.com/office/word/2012/wordml" xmlns:w16cex="http://schemas.microsoft.com/office/word/2018/wordml/cex" xmlns:w16cid="http://schemas.microsoft.com/office/word/2016/wordml/cid" xmlns:w16="http://schemas.microsoft.com/office/word/2018/wordml" xmlns:w16sdtdh="http://schemas.microsoft.com/office/word/2020/wordml/sdtdatahash" xmlns:w16se="http://schemas.microsoft.com/office/word/2015/wordml/symex" xmlns:wpg="http://schemas.microsoft.com/office/word/2010/wordprocessingGroup" xmlns:wpi="http://schemas.microsoft.com/office/word/2010/wordprocessingInk" xmlns:wne="http://schemas.microsoft.com/office/word/2006/wordml" xmlns:wps="http://schemas.microsoft.com/office/word/2010/wordprocessingShape" mc:Ignorable="w14 w15 w16se w16cid w16 w16cex w16sdtdh wp14">
   <w:body>
+    <w:p>
+      <w:pPr>
+        <w:jc w:val="center"/>
+        <w:rPr>
+          <w:b/>
+          <w:bCs/>
+          <w:sz w:val="36"/>
+          <w:szCs w:val="36"/>
+        </w:rPr>
+      </w:pPr>
+      <w:r>
+        <w:rPr>
+          <w:b/>
+          <w:bCs/>
+          <w:sz w:val="36"/>
+          <w:szCs w:val="36"/>
+        </w:rPr>
+        <w:t>Documentation : Website E</w:t>
+      </w:r>
+    </w:p>
     <w:tbl>
       <w:tblPr>
         <w:tblStyle w:val="TableGrid"/>
+        <w:tblpPr w:leftFromText="180" w:rightFromText="180" w:vertAnchor="text" w:horzAnchor="margin" w:tblpXSpec="center" w:tblpY="242"/>
         <w:tblW w:w="10916" w:type="dxa"/>
-        <w:tblInd w:w="-998" w:type="dxa"/>
         <w:tblLook w:val="04A0" w:firstRow="1" w:lastRow="0" w:firstColumn="1" w:lastColumn="0" w:noHBand="0" w:noVBand="1"/>
       </w:tblPr>
       <w:tblGrid>
         <w:gridCol w:w="2127"/>
-        <w:gridCol w:w="5387"/>
-        <w:gridCol w:w="3402"/>
+        <w:gridCol w:w="5103"/>
+        <w:gridCol w:w="3686"/>
       </w:tblGrid>
       <w:tr>
         <w:tc>
@@ -27,7 +47,7 @@
         </w:tc>
         <w:tc>
           <w:tcPr>
-            <w:tcW w:w="5387" w:type="dxa"/>
+            <w:tcW w:w="5103" w:type="dxa"/>
           </w:tcPr>
           <w:p>
             <w:r>
@@ -37,7 +57,7 @@
         </w:tc>
         <w:tc>
           <w:tcPr>
-            <w:tcW w:w="3402" w:type="dxa"/>
+            <w:tcW w:w="3686" w:type="dxa"/>
           </w:tcPr>
           <w:p>
             <w:r>
@@ -53,45 +73,78 @@
           </w:tcPr>
           <w:p>
             <w:r>
-              <w:t>2 about.html</w:t>
+              <w:t>1 index.html</w:t>
             </w:r>
           </w:p>
         </w:tc>
         <w:tc>
           <w:tcPr>
-            <w:tcW w:w="5387" w:type="dxa"/>
+            <w:tcW w:w="5103" w:type="dxa"/>
           </w:tcPr>
           <w:p>
             <w:pPr>
               <w:pStyle w:val="ListParagraph"/>
               <w:numPr>
                 <w:ilvl w:val="0"/>
-                <w:numId w:val="2"/>
-              </w:numPr>
-            </w:pPr>
-            <w:proofErr w:type="spellStart"/>
-            <w:r>
-              <w:t>Ff</w:t>
-            </w:r>
-            <w:proofErr w:type="spellEnd"/>
-            <w:r>
-              <w:t xml:space="preserve"> and </w:t>
+                <w:numId w:val="3"/>
+              </w:numPr>
+            </w:pPr>
+            <w:r>
+              <w:t xml:space="preserve">Order Button Not </w:t>
             </w:r>
             <w:proofErr w:type="gramStart"/>
             <w:r>
-              <w:t>a :</w:t>
+              <w:t>working</w:t>
             </w:r>
             <w:proofErr w:type="gramEnd"/>
-            <w:r>
-              <w:t xml:space="preserve"> Improper Naming</w:t>
-            </w:r>
-          </w:p>
-          <w:p>
-            <w:pPr>
-              <w:pStyle w:val="ListParagraph"/>
-              <w:numPr>
-                <w:ilvl w:val="0"/>
-                <w:numId w:val="2"/>
+          </w:p>
+          <w:p>
+            <w:pPr>
+              <w:pStyle w:val="ListParagraph"/>
+              <w:numPr>
+                <w:ilvl w:val="0"/>
+                <w:numId w:val="3"/>
+              </w:numPr>
+            </w:pPr>
+            <w:r>
+              <w:t xml:space="preserve">Image Missing </w:t>
+            </w:r>
+          </w:p>
+          <w:p>
+            <w:pPr>
+              <w:pStyle w:val="ListParagraph"/>
+              <w:numPr>
+                <w:ilvl w:val="0"/>
+                <w:numId w:val="3"/>
+              </w:numPr>
+            </w:pPr>
+            <w:r>
+              <w:t>Improper Image setup</w:t>
+            </w:r>
+          </w:p>
+          <w:p>
+            <w:pPr>
+              <w:pStyle w:val="ListParagraph"/>
+              <w:numPr>
+                <w:ilvl w:val="0"/>
+                <w:numId w:val="3"/>
+              </w:numPr>
+            </w:pPr>
+            <w:r>
+              <w:t xml:space="preserve">Order Now button </w:t>
+            </w:r>
+            <w:proofErr w:type="gramStart"/>
+            <w:r>
+              <w:t>linking</w:t>
+            </w:r>
+            <w:proofErr w:type="gramEnd"/>
+          </w:p>
+          <w:p>
+            <w:pPr>
+              <w:pStyle w:val="ListParagraph"/>
+              <w:numPr>
+                <w:ilvl w:val="0"/>
+                <w:numId w:val="3"/>
               </w:numPr>
             </w:pPr>
             <w:r>
@@ -103,124 +156,96 @@
               <w:pStyle w:val="ListParagraph"/>
               <w:numPr>
                 <w:ilvl w:val="0"/>
-                <w:numId w:val="2"/>
-              </w:numPr>
-            </w:pPr>
-            <w:r>
-              <w:t>Order Button Redirection Main Page</w:t>
-            </w:r>
-          </w:p>
-          <w:p>
-            <w:pPr>
-              <w:pStyle w:val="ListParagraph"/>
-              <w:numPr>
-                <w:ilvl w:val="0"/>
-                <w:numId w:val="2"/>
-              </w:numPr>
-            </w:pPr>
-            <w:r>
-              <w:t>Improper icons -&gt; Contact (FB,)</w:t>
-            </w:r>
-          </w:p>
-          <w:p>
-            <w:pPr>
-              <w:pStyle w:val="ListParagraph"/>
-              <w:numPr>
-                <w:ilvl w:val="0"/>
-                <w:numId w:val="2"/>
-              </w:numPr>
-            </w:pPr>
-            <w:r>
-              <w:t>Improper icons -&gt; Follow us (EMAIL)</w:t>
-            </w:r>
-          </w:p>
-          <w:p>
-            <w:pPr>
-              <w:pStyle w:val="ListParagraph"/>
-              <w:numPr>
-                <w:ilvl w:val="0"/>
-                <w:numId w:val="2"/>
-              </w:numPr>
-            </w:pPr>
-            <w:r>
-              <w:t>Improper icon link : Facebook -&gt; index</w:t>
+                <w:numId w:val="3"/>
+              </w:numPr>
+            </w:pPr>
+            <w:r>
+              <w:t>Improper Naming</w:t>
+            </w:r>
+          </w:p>
+          <w:p>
+            <w:pPr>
+              <w:pStyle w:val="ListParagraph"/>
+              <w:numPr>
+                <w:ilvl w:val="0"/>
+                <w:numId w:val="3"/>
+              </w:numPr>
+            </w:pPr>
+            <w:r>
+              <w:t>Improper Discount %</w:t>
+            </w:r>
+          </w:p>
+          <w:p>
+            <w:pPr>
+              <w:pStyle w:val="ListParagraph"/>
+              <w:numPr>
+                <w:ilvl w:val="0"/>
+                <w:numId w:val="3"/>
+              </w:numPr>
+            </w:pPr>
+            <w:r>
+              <w:t>Incorrect Footer Links</w:t>
             </w:r>
           </w:p>
         </w:tc>
         <w:tc>
           <w:tcPr>
-            <w:tcW w:w="3402" w:type="dxa"/>
+            <w:tcW w:w="3686" w:type="dxa"/>
           </w:tcPr>
           <w:p>
-            <w:pPr>
-              <w:pStyle w:val="ListParagraph"/>
-              <w:numPr>
-                <w:ilvl w:val="0"/>
-                <w:numId w:val="2"/>
-              </w:numPr>
-            </w:pPr>
-            <w:r>
-              <w:t>Header</w:t>
-            </w:r>
-          </w:p>
-          <w:p>
-            <w:pPr>
-              <w:pStyle w:val="ListParagraph"/>
-              <w:numPr>
-                <w:ilvl w:val="0"/>
-                <w:numId w:val="2"/>
-              </w:numPr>
-            </w:pPr>
-            <w:r>
-              <w:t>About us section</w:t>
-            </w:r>
-          </w:p>
-          <w:p>
-            <w:pPr>
-              <w:pStyle w:val="ListParagraph"/>
-              <w:numPr>
-                <w:ilvl w:val="0"/>
-                <w:numId w:val="2"/>
-              </w:numPr>
-            </w:pPr>
-            <w:r>
-              <w:t>Header</w:t>
-            </w:r>
-          </w:p>
-          <w:p>
-            <w:pPr>
-              <w:pStyle w:val="ListParagraph"/>
-              <w:numPr>
-                <w:ilvl w:val="0"/>
-                <w:numId w:val="2"/>
-              </w:numPr>
-            </w:pPr>
-            <w:r>
-              <w:t>Contact Us</w:t>
-            </w:r>
-          </w:p>
-          <w:p>
-            <w:pPr>
-              <w:pStyle w:val="ListParagraph"/>
-              <w:numPr>
-                <w:ilvl w:val="0"/>
-                <w:numId w:val="2"/>
-              </w:numPr>
-            </w:pPr>
-            <w:r>
-              <w:t>Contact Us</w:t>
-            </w:r>
-          </w:p>
-          <w:p>
-            <w:pPr>
-              <w:pStyle w:val="ListParagraph"/>
-              <w:numPr>
-                <w:ilvl w:val="0"/>
-                <w:numId w:val="2"/>
-              </w:numPr>
-            </w:pPr>
-            <w:r>
-              <w:t>Follow Us</w:t>
+            <w:r>
+              <w:t xml:space="preserve">- </w:t>
+            </w:r>
+            <w:proofErr w:type="spellStart"/>
+            <w:r>
+              <w:t>Imporper</w:t>
+            </w:r>
+            <w:proofErr w:type="spellEnd"/>
+            <w:r>
+              <w:t xml:space="preserve"> Linking</w:t>
+            </w:r>
+          </w:p>
+          <w:p>
+            <w:r>
+              <w:t>-  About US  Section</w:t>
+            </w:r>
+          </w:p>
+          <w:p>
+            <w:r>
+              <w:t xml:space="preserve">- </w:t>
+            </w:r>
+            <w:proofErr w:type="spellStart"/>
+            <w:r>
+              <w:t>Whats</w:t>
+            </w:r>
+            <w:proofErr w:type="spellEnd"/>
+            <w:r>
+              <w:t xml:space="preserve"> Trending Section</w:t>
+            </w:r>
+          </w:p>
+          <w:p>
+            <w:r>
+              <w:t>- Order Now button wrong redirection</w:t>
+            </w:r>
+          </w:p>
+          <w:p>
+            <w:r>
+              <w:t>- Types of Food we serve</w:t>
+            </w:r>
+          </w:p>
+          <w:p>
+            <w:r>
+              <w:t>- Chinese named incrrrectly</w:t>
+            </w:r>
+          </w:p>
+          <w:p>
+            <w:r>
+              <w:t>- 500 – 1000% discount</w:t>
+            </w:r>
+          </w:p>
+          <w:p>
+            <w:r>
+              <w:t xml:space="preserve">- Incorrect Linkins </w:t>
             </w:r>
           </w:p>
         </w:tc>
@@ -232,13 +257,13 @@
           </w:tcPr>
           <w:p>
             <w:r>
-              <w:t>3 menu_food.html</w:t>
+              <w:t>2 about.html</w:t>
             </w:r>
           </w:p>
         </w:tc>
         <w:tc>
           <w:tcPr>
-            <w:tcW w:w="5387" w:type="dxa"/>
+            <w:tcW w:w="5103" w:type="dxa"/>
           </w:tcPr>
           <w:p>
             <w:pPr>
@@ -249,82 +274,73 @@
               </w:numPr>
             </w:pPr>
             <w:r>
-              <w:t xml:space="preserve">Sort </w:t>
-            </w:r>
-            <w:proofErr w:type="gramStart"/>
-            <w:r>
-              <w:t>by :</w:t>
-            </w:r>
-            <w:proofErr w:type="gramEnd"/>
-            <w:r>
-              <w:t xml:space="preserve"> Not working</w:t>
-            </w:r>
-          </w:p>
-          <w:p>
-            <w:pPr>
-              <w:pStyle w:val="ListParagraph"/>
-              <w:numPr>
-                <w:ilvl w:val="0"/>
-                <w:numId w:val="2"/>
-              </w:numPr>
-            </w:pPr>
-            <w:r>
-              <w:t>Improper Alignments</w:t>
-            </w:r>
-          </w:p>
-          <w:p>
-            <w:pPr>
-              <w:pStyle w:val="ListParagraph"/>
-              <w:numPr>
-                <w:ilvl w:val="0"/>
-                <w:numId w:val="2"/>
-              </w:numPr>
-            </w:pPr>
-            <w:r>
-              <w:t>Incorrect Naming Product 1</w:t>
-            </w:r>
-          </w:p>
-          <w:p>
-            <w:pPr>
-              <w:pStyle w:val="ListParagraph"/>
-              <w:numPr>
-                <w:ilvl w:val="0"/>
-                <w:numId w:val="2"/>
-              </w:numPr>
-            </w:pPr>
-            <w:r>
-              <w:t>Improper photo: Title -&gt; Chicken Curry</w:t>
-            </w:r>
-          </w:p>
-          <w:p>
-            <w:pPr>
-              <w:pStyle w:val="ListParagraph"/>
-              <w:numPr>
-                <w:ilvl w:val="0"/>
-                <w:numId w:val="2"/>
-              </w:numPr>
-            </w:pPr>
-            <w:proofErr w:type="spellStart"/>
-            <w:r>
-              <w:t>Chowmein</w:t>
-            </w:r>
-            <w:proofErr w:type="spellEnd"/>
-            <w:r>
-              <w:t xml:space="preserve"> code : Hovering onto </w:t>
-            </w:r>
-            <w:proofErr w:type="spellStart"/>
-            <w:r>
-              <w:t>Chowmein</w:t>
-            </w:r>
-            <w:proofErr w:type="spellEnd"/>
-            <w:r>
-              <w:t xml:space="preserve"> </w:t>
+              <w:t>Ff and a : Improper Naming</w:t>
+            </w:r>
+          </w:p>
+          <w:p>
+            <w:pPr>
+              <w:pStyle w:val="ListParagraph"/>
+              <w:numPr>
+                <w:ilvl w:val="0"/>
+                <w:numId w:val="2"/>
+              </w:numPr>
+            </w:pPr>
+            <w:r>
+              <w:t>Image Missing</w:t>
+            </w:r>
+          </w:p>
+          <w:p>
+            <w:pPr>
+              <w:pStyle w:val="ListParagraph"/>
+              <w:numPr>
+                <w:ilvl w:val="0"/>
+                <w:numId w:val="2"/>
+              </w:numPr>
+            </w:pPr>
+            <w:r>
+              <w:t>Order Button Redirection Main Page</w:t>
+            </w:r>
+          </w:p>
+          <w:p>
+            <w:pPr>
+              <w:pStyle w:val="ListParagraph"/>
+              <w:numPr>
+                <w:ilvl w:val="0"/>
+                <w:numId w:val="2"/>
+              </w:numPr>
+            </w:pPr>
+            <w:r>
+              <w:t>Improper icons -&gt; Contact (FB,)</w:t>
+            </w:r>
+          </w:p>
+          <w:p>
+            <w:pPr>
+              <w:pStyle w:val="ListParagraph"/>
+              <w:numPr>
+                <w:ilvl w:val="0"/>
+                <w:numId w:val="2"/>
+              </w:numPr>
+            </w:pPr>
+            <w:r>
+              <w:t>Improper icons -&gt; Follow us (EMAIL)</w:t>
+            </w:r>
+          </w:p>
+          <w:p>
+            <w:pPr>
+              <w:pStyle w:val="ListParagraph"/>
+              <w:numPr>
+                <w:ilvl w:val="0"/>
+                <w:numId w:val="2"/>
+              </w:numPr>
+            </w:pPr>
+            <w:r>
+              <w:t>Improper icon link : Facebook -&gt; index</w:t>
             </w:r>
           </w:p>
         </w:tc>
         <w:tc>
           <w:tcPr>
-            <w:tcW w:w="3402" w:type="dxa"/>
+            <w:tcW w:w="3686" w:type="dxa"/>
           </w:tcPr>
           <w:p>
             <w:pPr>
@@ -335,55 +351,67 @@
               </w:numPr>
             </w:pPr>
             <w:r>
-              <w:t>Above popular items</w:t>
-            </w:r>
-          </w:p>
-          <w:p>
-            <w:pPr>
-              <w:pStyle w:val="ListParagraph"/>
-              <w:numPr>
-                <w:ilvl w:val="0"/>
-                <w:numId w:val="2"/>
-              </w:numPr>
-            </w:pPr>
-            <w:r>
-              <w:t>Popular items</w:t>
-            </w:r>
-          </w:p>
-          <w:p>
-            <w:pPr>
-              <w:pStyle w:val="ListParagraph"/>
-              <w:numPr>
-                <w:ilvl w:val="0"/>
-                <w:numId w:val="2"/>
-              </w:numPr>
-            </w:pPr>
-            <w:r>
-              <w:t>Popular Items</w:t>
-            </w:r>
-          </w:p>
-          <w:p>
-            <w:pPr>
-              <w:pStyle w:val="ListParagraph"/>
-              <w:numPr>
-                <w:ilvl w:val="0"/>
-                <w:numId w:val="2"/>
-              </w:numPr>
-            </w:pPr>
-            <w:r>
-              <w:t>Popular Items</w:t>
-            </w:r>
-          </w:p>
-          <w:p>
-            <w:pPr>
-              <w:pStyle w:val="ListParagraph"/>
-              <w:numPr>
-                <w:ilvl w:val="0"/>
-                <w:numId w:val="2"/>
-              </w:numPr>
-            </w:pPr>
-            <w:r>
-              <w:t>Popular items</w:t>
+              <w:t>Header</w:t>
+            </w:r>
+          </w:p>
+          <w:p>
+            <w:pPr>
+              <w:pStyle w:val="ListParagraph"/>
+              <w:numPr>
+                <w:ilvl w:val="0"/>
+                <w:numId w:val="2"/>
+              </w:numPr>
+            </w:pPr>
+            <w:r>
+              <w:t>About us section</w:t>
+            </w:r>
+          </w:p>
+          <w:p>
+            <w:pPr>
+              <w:pStyle w:val="ListParagraph"/>
+              <w:numPr>
+                <w:ilvl w:val="0"/>
+                <w:numId w:val="2"/>
+              </w:numPr>
+            </w:pPr>
+            <w:r>
+              <w:t>Header</w:t>
+            </w:r>
+          </w:p>
+          <w:p>
+            <w:pPr>
+              <w:pStyle w:val="ListParagraph"/>
+              <w:numPr>
+                <w:ilvl w:val="0"/>
+                <w:numId w:val="2"/>
+              </w:numPr>
+            </w:pPr>
+            <w:r>
+              <w:t>Contact Us</w:t>
+            </w:r>
+          </w:p>
+          <w:p>
+            <w:pPr>
+              <w:pStyle w:val="ListParagraph"/>
+              <w:numPr>
+                <w:ilvl w:val="0"/>
+                <w:numId w:val="2"/>
+              </w:numPr>
+            </w:pPr>
+            <w:r>
+              <w:t>Contact Us</w:t>
+            </w:r>
+          </w:p>
+          <w:p>
+            <w:pPr>
+              <w:pStyle w:val="ListParagraph"/>
+              <w:numPr>
+                <w:ilvl w:val="0"/>
+                <w:numId w:val="2"/>
+              </w:numPr>
+            </w:pPr>
+            <w:r>
+              <w:t>Follow Us</w:t>
             </w:r>
           </w:p>
         </w:tc>
@@ -395,13 +423,13 @@
           </w:tcPr>
           <w:p>
             <w:r>
-              <w:t>4 contact.html</w:t>
+              <w:t>3 menu_food.html</w:t>
             </w:r>
           </w:p>
         </w:tc>
         <w:tc>
           <w:tcPr>
-            <w:tcW w:w="5387" w:type="dxa"/>
+            <w:tcW w:w="5103" w:type="dxa"/>
           </w:tcPr>
           <w:p>
             <w:pPr>
@@ -412,21 +440,181 @@
               </w:numPr>
             </w:pPr>
             <w:r>
-              <w:t xml:space="preserve">Send Message Button </w:t>
-            </w:r>
+              <w:t xml:space="preserve">Sort by : Not </w:t>
+            </w:r>
+            <w:proofErr w:type="gramStart"/>
+            <w:r>
+              <w:t>working</w:t>
+            </w:r>
+            <w:proofErr w:type="gramEnd"/>
+          </w:p>
+          <w:p>
+            <w:pPr>
+              <w:pStyle w:val="ListParagraph"/>
+              <w:numPr>
+                <w:ilvl w:val="0"/>
+                <w:numId w:val="2"/>
+              </w:numPr>
+            </w:pPr>
+            <w:r>
+              <w:t>Improper Alignments</w:t>
+            </w:r>
+          </w:p>
+          <w:p>
+            <w:pPr>
+              <w:pStyle w:val="ListParagraph"/>
+              <w:numPr>
+                <w:ilvl w:val="0"/>
+                <w:numId w:val="2"/>
+              </w:numPr>
+            </w:pPr>
+            <w:r>
+              <w:t>Incorrect Naming Product 1</w:t>
+            </w:r>
+          </w:p>
+          <w:p>
+            <w:pPr>
+              <w:pStyle w:val="ListParagraph"/>
+              <w:numPr>
+                <w:ilvl w:val="0"/>
+                <w:numId w:val="2"/>
+              </w:numPr>
+            </w:pPr>
+            <w:r>
+              <w:t>Improper photo: Title -&gt; Chicken Curry</w:t>
+            </w:r>
+          </w:p>
+          <w:p>
+            <w:pPr>
+              <w:pStyle w:val="ListParagraph"/>
+              <w:numPr>
+                <w:ilvl w:val="0"/>
+                <w:numId w:val="2"/>
+              </w:numPr>
+            </w:pPr>
             <w:proofErr w:type="spellStart"/>
             <w:r>
-              <w:t>wont</w:t>
+              <w:t>Chowmein</w:t>
             </w:r>
             <w:proofErr w:type="spellEnd"/>
             <w:r>
-              <w:t xml:space="preserve"> work</w:t>
+              <w:t xml:space="preserve"> code : Hovering onto </w:t>
+            </w:r>
+            <w:proofErr w:type="spellStart"/>
+            <w:r>
+              <w:t>Chowmein</w:t>
+            </w:r>
+            <w:proofErr w:type="spellEnd"/>
+            <w:r>
+              <w:t xml:space="preserve"> </w:t>
             </w:r>
           </w:p>
         </w:tc>
         <w:tc>
           <w:tcPr>
-            <w:tcW w:w="3402" w:type="dxa"/>
+            <w:tcW w:w="3686" w:type="dxa"/>
+          </w:tcPr>
+          <w:p>
+            <w:pPr>
+              <w:pStyle w:val="ListParagraph"/>
+              <w:numPr>
+                <w:ilvl w:val="0"/>
+                <w:numId w:val="2"/>
+              </w:numPr>
+            </w:pPr>
+            <w:r>
+              <w:t>Above popular items</w:t>
+            </w:r>
+          </w:p>
+          <w:p>
+            <w:pPr>
+              <w:pStyle w:val="ListParagraph"/>
+              <w:numPr>
+                <w:ilvl w:val="0"/>
+                <w:numId w:val="2"/>
+              </w:numPr>
+            </w:pPr>
+            <w:r>
+              <w:t>Popular items</w:t>
+            </w:r>
+          </w:p>
+          <w:p>
+            <w:pPr>
+              <w:pStyle w:val="ListParagraph"/>
+              <w:numPr>
+                <w:ilvl w:val="0"/>
+                <w:numId w:val="2"/>
+              </w:numPr>
+            </w:pPr>
+            <w:r>
+              <w:t>Popular Items</w:t>
+            </w:r>
+          </w:p>
+          <w:p>
+            <w:pPr>
+              <w:pStyle w:val="ListParagraph"/>
+              <w:numPr>
+                <w:ilvl w:val="0"/>
+                <w:numId w:val="2"/>
+              </w:numPr>
+            </w:pPr>
+            <w:r>
+              <w:t>Popular Items</w:t>
+            </w:r>
+          </w:p>
+          <w:p>
+            <w:pPr>
+              <w:pStyle w:val="ListParagraph"/>
+              <w:numPr>
+                <w:ilvl w:val="0"/>
+                <w:numId w:val="2"/>
+              </w:numPr>
+            </w:pPr>
+            <w:r>
+              <w:t>Popular items</w:t>
+            </w:r>
+          </w:p>
+        </w:tc>
+      </w:tr>
+      <w:tr>
+        <w:tc>
+          <w:tcPr>
+            <w:tcW w:w="2127" w:type="dxa"/>
+          </w:tcPr>
+          <w:p>
+            <w:r>
+              <w:t>4 contact.html</w:t>
+            </w:r>
+          </w:p>
+        </w:tc>
+        <w:tc>
+          <w:tcPr>
+            <w:tcW w:w="5103" w:type="dxa"/>
+          </w:tcPr>
+          <w:p>
+            <w:pPr>
+              <w:pStyle w:val="ListParagraph"/>
+              <w:numPr>
+                <w:ilvl w:val="0"/>
+                <w:numId w:val="2"/>
+              </w:numPr>
+            </w:pPr>
+            <w:r>
+              <w:t xml:space="preserve">Send Message Button </w:t>
+            </w:r>
+            <w:proofErr w:type="spellStart"/>
+            <w:r>
+              <w:t>wont</w:t>
+            </w:r>
+            <w:proofErr w:type="spellEnd"/>
+            <w:r>
+              <w:t xml:space="preserve"> work</w:t>
+            </w:r>
+          </w:p>
+        </w:tc>
+        <w:tc>
+          <w:tcPr>
+            <w:tcW w:w="3686" w:type="dxa"/>
           </w:tcPr>
           <w:p>
             <w:pPr>
@@ -443,11 +631,18 @@
         </w:tc>
       </w:tr>
     </w:tbl>
+    <w:p>
+      <w:pPr>
+        <w:jc w:val="center"/>
+        <w:rPr>
+          <w:b/>
+          <w:bCs/>
+          <w:sz w:val="36"/>
+          <w:szCs w:val="36"/>
+        </w:rPr>
+      </w:pPr>
+    </w:p>
     <w:p/>
-    <w:p>
-      <w:bookmarkStart w:id="0" w:name="_GoBack"/>
-      <w:bookmarkEnd w:id="0"/>
-    </w:p>
     <w:sectPr>
       <w:pgSz w:w="11906" w:h="16838"/>
       <w:pgMar w:top="1440" w:right="1440" w:bottom="1440" w:left="1440" w:header="708" w:footer="708" w:gutter="0"/>
@@ -458,8 +653,58 @@
 </w:document>
 </file>
 
+<file path=word/endnotes.xml><?xml version="1.0" encoding="utf-8"?>
+<w:endnotes xmlns:wpc="http://schemas.microsoft.com/office/word/2010/wordprocessingCanvas" xmlns:cx="http://schemas.microsoft.com/office/drawing/2014/chartex" xmlns:cx1="http://schemas.microsoft.com/office/drawing/2015/9/8/chartex" xmlns:cx2="http://schemas.microsoft.com/office/drawing/2015/10/21/chartex" xmlns:cx3="http://schemas.microsoft.com/office/drawing/2016/5/9/chartex" xmlns:cx4="http://schemas.microsoft.com/office/drawing/2016/5/10/chartex" xmlns:cx5="http://schemas.microsoft.com/office/drawing/2016/5/11/chartex" xmlns:cx6="http://schemas.microsoft.com/office/drawing/2016/5/12/chartex" xmlns:cx7="http://schemas.microsoft.com/office/drawing/2016/5/13/chartex" xmlns:cx8="http://schemas.microsoft.com/office/drawing/2016/5/14/chartex" xmlns:mc="http://schemas.openxmlformats.org/markup-compatibility/2006" xmlns:aink="http://schemas.microsoft.com/office/drawing/2016/ink" xmlns:am3d="http://schemas.microsoft.com/office/drawing/2017/model3d" xmlns:o="urn:schemas-microsoft-com:office:office" xmlns:oel="http://schemas.microsoft.com/office/2019/extlst" xmlns:r="http://schemas.openxmlformats.org/officeDocument/2006/relationships" xmlns:m="http://schemas.openxmlformats.org/officeDocument/2006/math" xmlns:v="urn:schemas-microsoft-com:vml" xmlns:wp14="http://schemas.microsoft.com/office/word/2010/wordprocessingDrawing" xmlns:wp="http://schemas.openxmlformats.org/drawingml/2006/wordprocessingDrawing" xmlns:w10="urn:schemas-microsoft-com:office:word" xmlns:w="http://schemas.openxmlformats.org/wordprocessingml/2006/main" xmlns:w14="http://schemas.microsoft.com/office/word/2010/wordml" xmlns:w15="http://schemas.microsoft.com/office/word/2012/wordml" xmlns:w16cex="http://schemas.microsoft.com/office/word/2018/wordml/cex" xmlns:w16cid="http://schemas.microsoft.com/office/word/2016/wordml/cid" xmlns:w16="http://schemas.microsoft.com/office/word/2018/wordml" xmlns:w16sdtdh="http://schemas.microsoft.com/office/word/2020/wordml/sdtdatahash" xmlns:w16se="http://schemas.microsoft.com/office/word/2015/wordml/symex" xmlns:wpg="http://schemas.microsoft.com/office/word/2010/wordprocessingGroup" xmlns:wpi="http://schemas.microsoft.com/office/word/2010/wordprocessingInk" xmlns:wne="http://schemas.microsoft.com/office/word/2006/wordml" xmlns:wps="http://schemas.microsoft.com/office/word/2010/wordprocessingShape" mc:Ignorable="w14 w15 w16se w16cid w16 w16cex w16sdtdh wp14">
+  <w:endnote w:type="separator" w:id="-1">
+    <w:p>
+      <w:pPr>
+        <w:spacing w:after="0" w:line="240" w:lineRule="auto"/>
+      </w:pPr>
+      <w:r>
+        <w:separator/>
+      </w:r>
+    </w:p>
+  </w:endnote>
+  <w:endnote w:type="continuationSeparator" w:id="0">
+    <w:p>
+      <w:pPr>
+        <w:spacing w:after="0" w:line="240" w:lineRule="auto"/>
+      </w:pPr>
+      <w:r>
+        <w:continuationSeparator/>
+      </w:r>
+    </w:p>
+  </w:endnote>
+</w:endnotes>
+</file>
+
+<file path=word/footnotes.xml><?xml version="1.0" encoding="utf-8"?>
+<w:footnotes xmlns:wpc="http://schemas.microsoft.com/office/word/2010/wordprocessingCanvas" xmlns:cx="http://schemas.microsoft.com/office/drawing/2014/chartex" xmlns:cx1="http://schemas.microsoft.com/office/drawing/2015/9/8/chartex" xmlns:cx2="http://schemas.microsoft.com/office/drawing/2015/10/21/chartex" xmlns:cx3="http://schemas.microsoft.com/office/drawing/2016/5/9/chartex" xmlns:cx4="http://schemas.microsoft.com/office/drawing/2016/5/10/chartex" xmlns:cx5="http://schemas.microsoft.com/office/drawing/2016/5/11/chartex" xmlns:cx6="http://schemas.microsoft.com/office/drawing/2016/5/12/chartex" xmlns:cx7="http://schemas.microsoft.com/office/drawing/2016/5/13/chartex" xmlns:cx8="http://schemas.microsoft.com/office/drawing/2016/5/14/chartex" xmlns:mc="http://schemas.openxmlformats.org/markup-compatibility/2006" xmlns:aink="http://schemas.microsoft.com/office/drawing/2016/ink" xmlns:am3d="http://schemas.microsoft.com/office/drawing/2017/model3d" xmlns:o="urn:schemas-microsoft-com:office:office" xmlns:oel="http://schemas.microsoft.com/office/2019/extlst" xmlns:r="http://schemas.openxmlformats.org/officeDocument/2006/relationships" xmlns:m="http://schemas.openxmlformats.org/officeDocument/2006/math" xmlns:v="urn:schemas-microsoft-com:vml" xmlns:wp14="http://schemas.microsoft.com/office/word/2010/wordprocessingDrawing" xmlns:wp="http://schemas.openxmlformats.org/drawingml/2006/wordprocessingDrawing" xmlns:w10="urn:schemas-microsoft-com:office:word" xmlns:w="http://schemas.openxmlformats.org/wordprocessingml/2006/main" xmlns:w14="http://schemas.microsoft.com/office/word/2010/wordml" xmlns:w15="http://schemas.microsoft.com/office/word/2012/wordml" xmlns:w16cex="http://schemas.microsoft.com/office/word/2018/wordml/cex" xmlns:w16cid="http://schemas.microsoft.com/office/word/2016/wordml/cid" xmlns:w16="http://schemas.microsoft.com/office/word/2018/wordml" xmlns:w16sdtdh="http://schemas.microsoft.com/office/word/2020/wordml/sdtdatahash" xmlns:w16se="http://schemas.microsoft.com/office/word/2015/wordml/symex" xmlns:wpg="http://schemas.microsoft.com/office/word/2010/wordprocessingGroup" xmlns:wpi="http://schemas.microsoft.com/office/word/2010/wordprocessingInk" xmlns:wne="http://schemas.microsoft.com/office/word/2006/wordml" xmlns:wps="http://schemas.microsoft.com/office/word/2010/wordprocessingShape" mc:Ignorable="w14 w15 w16se w16cid w16 w16cex w16sdtdh wp14">
+  <w:footnote w:type="separator" w:id="-1">
+    <w:p>
+      <w:pPr>
+        <w:spacing w:after="0" w:line="240" w:lineRule="auto"/>
+      </w:pPr>
+      <w:r>
+        <w:separator/>
+      </w:r>
+    </w:p>
+  </w:footnote>
+  <w:footnote w:type="continuationSeparator" w:id="0">
+    <w:p>
+      <w:pPr>
+        <w:spacing w:after="0" w:line="240" w:lineRule="auto"/>
+      </w:pPr>
+      <w:r>
+        <w:continuationSeparator/>
+      </w:r>
+    </w:p>
+  </w:footnote>
+</w:footnotes>
+</file>
+
 <file path=word/numbering.xml><?xml version="1.0" encoding="utf-8"?>
-<w:numbering xmlns:wpc="http://schemas.microsoft.com/office/word/2010/wordprocessingCanvas" xmlns:cx="http://schemas.microsoft.com/office/drawing/2014/chartex" xmlns:mc="http://schemas.openxmlformats.org/markup-compatibility/2006" xmlns:o="urn:schemas-microsoft-com:office:office" xmlns:r="http://schemas.openxmlformats.org/officeDocument/2006/relationships" xmlns:m="http://schemas.openxmlformats.org/officeDocument/2006/math" xmlns:v="urn:schemas-microsoft-com:vml" xmlns:wp14="http://schemas.microsoft.com/office/word/2010/wordprocessingDrawing" xmlns:wp="http://schemas.openxmlformats.org/drawingml/2006/wordprocessingDrawing" xmlns:w10="urn:schemas-microsoft-com:office:word" xmlns:w="http://schemas.openxmlformats.org/wordprocessingml/2006/main" xmlns:w14="http://schemas.microsoft.com/office/word/2010/wordml" xmlns:w15="http://schemas.microsoft.com/office/word/2012/wordml" xmlns:w16se="http://schemas.microsoft.com/office/word/2015/wordml/symex" xmlns:wpg="http://schemas.microsoft.com/office/word/2010/wordprocessingGroup" xmlns:wpi="http://schemas.microsoft.com/office/word/2010/wordprocessingInk" xmlns:wne="http://schemas.microsoft.com/office/word/2006/wordml" xmlns:wps="http://schemas.microsoft.com/office/word/2010/wordprocessingShape" mc:Ignorable="w14 w15 w16se wp14">
+<w:numbering xmlns:wpc="http://schemas.microsoft.com/office/word/2010/wordprocessingCanvas" xmlns:cx="http://schemas.microsoft.com/office/drawing/2014/chartex" xmlns:cx1="http://schemas.microsoft.com/office/drawing/2015/9/8/chartex" xmlns:cx2="http://schemas.microsoft.com/office/drawing/2015/10/21/chartex" xmlns:cx3="http://schemas.microsoft.com/office/drawing/2016/5/9/chartex" xmlns:cx4="http://schemas.microsoft.com/office/drawing/2016/5/10/chartex" xmlns:cx5="http://schemas.microsoft.com/office/drawing/2016/5/11/chartex" xmlns:cx6="http://schemas.microsoft.com/office/drawing/2016/5/12/chartex" xmlns:cx7="http://schemas.microsoft.com/office/drawing/2016/5/13/chartex" xmlns:cx8="http://schemas.microsoft.com/office/drawing/2016/5/14/chartex" xmlns:mc="http://schemas.openxmlformats.org/markup-compatibility/2006" xmlns:aink="http://schemas.microsoft.com/office/drawing/2016/ink" xmlns:am3d="http://schemas.microsoft.com/office/drawing/2017/model3d" xmlns:o="urn:schemas-microsoft-com:office:office" xmlns:oel="http://schemas.microsoft.com/office/2019/extlst" xmlns:r="http://schemas.openxmlformats.org/officeDocument/2006/relationships" xmlns:m="http://schemas.openxmlformats.org/officeDocument/2006/math" xmlns:v="urn:schemas-microsoft-com:vml" xmlns:wp14="http://schemas.microsoft.com/office/word/2010/wordprocessingDrawing" xmlns:wp="http://schemas.openxmlformats.org/drawingml/2006/wordprocessingDrawing" xmlns:w10="urn:schemas-microsoft-com:office:word" xmlns:w="http://schemas.openxmlformats.org/wordprocessingml/2006/main" xmlns:w14="http://schemas.microsoft.com/office/word/2010/wordml" xmlns:w15="http://schemas.microsoft.com/office/word/2012/wordml" xmlns:w16cex="http://schemas.microsoft.com/office/word/2018/wordml/cex" xmlns:w16cid="http://schemas.microsoft.com/office/word/2016/wordml/cid" xmlns:w16="http://schemas.microsoft.com/office/word/2018/wordml" xmlns:w16sdtdh="http://schemas.microsoft.com/office/word/2020/wordml/sdtdatahash" xmlns:w16se="http://schemas.microsoft.com/office/word/2015/wordml/symex" xmlns:wpg="http://schemas.microsoft.com/office/word/2010/wordprocessingGroup" xmlns:wpi="http://schemas.microsoft.com/office/word/2010/wordprocessingInk" xmlns:wne="http://schemas.microsoft.com/office/word/2006/wordml" xmlns:wps="http://schemas.microsoft.com/office/word/2010/wordprocessingShape" mc:Ignorable="w14 w15 w16se w16cid w16 w16cex w16sdtdh wp14">
   <w:abstractNum w:abstractNumId="0" w15:restartNumberingAfterBreak="0">
     <w:nsid w:val="0CBD678B"/>
     <w:multiLevelType w:val="hybridMultilevel"/>
@@ -574,6 +819,119 @@
     </w:lvl>
   </w:abstractNum>
   <w:abstractNum w:abstractNumId="1" w15:restartNumberingAfterBreak="0">
+    <w:nsid w:val="6F2D61CE"/>
+    <w:multiLevelType w:val="hybridMultilevel"/>
+    <w:tmpl w:val="8AAC68F8"/>
+    <w:lvl w:ilvl="0" w:tplc="4BF6888A">
+      <w:start w:val="1"/>
+      <w:numFmt w:val="bullet"/>
+      <w:lvlText w:val="-"/>
+      <w:lvlJc w:val="left"/>
+      <w:pPr>
+        <w:ind w:left="720" w:hanging="360"/>
+      </w:pPr>
+      <w:rPr>
+        <w:rFonts w:ascii="Aptos" w:eastAsiaTheme="minorHAnsi" w:hAnsi="Aptos" w:cstheme="minorBidi" w:hint="default"/>
+      </w:rPr>
+    </w:lvl>
+    <w:lvl w:ilvl="1" w:tplc="40090003" w:tentative="1">
+      <w:start w:val="1"/>
+      <w:numFmt w:val="bullet"/>
+      <w:lvlText w:val="o"/>
+      <w:lvlJc w:val="left"/>
+      <w:pPr>
+        <w:ind w:left="1440" w:hanging="360"/>
+      </w:pPr>
+      <w:rPr>
+        <w:rFonts w:ascii="Courier New" w:hAnsi="Courier New" w:cs="Courier New" w:hint="default"/>
+      </w:rPr>
+    </w:lvl>
+    <w:lvl w:ilvl="2" w:tplc="40090005" w:tentative="1">
+      <w:start w:val="1"/>
+      <w:numFmt w:val="bullet"/>
+      <w:lvlText w:val=""/>
+      <w:lvlJc w:val="left"/>
+      <w:pPr>
+        <w:ind w:left="2160" w:hanging="360"/>
+      </w:pPr>
+      <w:rPr>
+        <w:rFonts w:ascii="Wingdings" w:hAnsi="Wingdings" w:hint="default"/>
+      </w:rPr>
+    </w:lvl>
+    <w:lvl w:ilvl="3" w:tplc="40090001" w:tentative="1">
+      <w:start w:val="1"/>
+      <w:numFmt w:val="bullet"/>
+      <w:lvlText w:val=""/>
+      <w:lvlJc w:val="left"/>
+      <w:pPr>
+        <w:ind w:left="2880" w:hanging="360"/>
+      </w:pPr>
+      <w:rPr>
+        <w:rFonts w:ascii="Symbol" w:hAnsi="Symbol" w:hint="default"/>
+      </w:rPr>
+    </w:lvl>
+    <w:lvl w:ilvl="4" w:tplc="40090003" w:tentative="1">
+      <w:start w:val="1"/>
+      <w:numFmt w:val="bullet"/>
+      <w:lvlText w:val="o"/>
+      <w:lvlJc w:val="left"/>
+      <w:pPr>
+        <w:ind w:left="3600" w:hanging="360"/>
+      </w:pPr>
+      <w:rPr>
+        <w:rFonts w:ascii="Courier New" w:hAnsi="Courier New" w:cs="Courier New" w:hint="default"/>
+      </w:rPr>
+    </w:lvl>
+    <w:lvl w:ilvl="5" w:tplc="40090005" w:tentative="1">
+      <w:start w:val="1"/>
+      <w:numFmt w:val="bullet"/>
+      <w:lvlText w:val=""/>
+      <w:lvlJc w:val="left"/>
+      <w:pPr>
+        <w:ind w:left="4320" w:hanging="360"/>
+      </w:pPr>
+      <w:rPr>
+        <w:rFonts w:ascii="Wingdings" w:hAnsi="Wingdings" w:hint="default"/>
+      </w:rPr>
+    </w:lvl>
+    <w:lvl w:ilvl="6" w:tplc="40090001" w:tentative="1">
+      <w:start w:val="1"/>
+      <w:numFmt w:val="bullet"/>
+      <w:lvlText w:val=""/>
+      <w:lvlJc w:val="left"/>
+      <w:pPr>
+        <w:ind w:left="5040" w:hanging="360"/>
+      </w:pPr>
+      <w:rPr>
+        <w:rFonts w:ascii="Symbol" w:hAnsi="Symbol" w:hint="default"/>
+      </w:rPr>
+    </w:lvl>
+    <w:lvl w:ilvl="7" w:tplc="40090003" w:tentative="1">
+      <w:start w:val="1"/>
+      <w:numFmt w:val="bullet"/>
+      <w:lvlText w:val="o"/>
+      <w:lvlJc w:val="left"/>
+      <w:pPr>
+        <w:ind w:left="5760" w:hanging="360"/>
+      </w:pPr>
+      <w:rPr>
+        <w:rFonts w:ascii="Courier New" w:hAnsi="Courier New" w:cs="Courier New" w:hint="default"/>
+      </w:rPr>
+    </w:lvl>
+    <w:lvl w:ilvl="8" w:tplc="40090005" w:tentative="1">
+      <w:start w:val="1"/>
+      <w:numFmt w:val="bullet"/>
+      <w:lvlText w:val=""/>
+      <w:lvlJc w:val="left"/>
+      <w:pPr>
+        <w:ind w:left="6480" w:hanging="360"/>
+      </w:pPr>
+      <w:rPr>
+        <w:rFonts w:ascii="Wingdings" w:hAnsi="Wingdings" w:hint="default"/>
+      </w:rPr>
+    </w:lvl>
+  </w:abstractNum>
+  <w:abstractNum w:abstractNumId="2" w15:restartNumberingAfterBreak="0">
     <w:nsid w:val="75464750"/>
     <w:multiLevelType w:val="hybridMultilevel"/>
     <w:tmpl w:val="BB24E84A"/>
@@ -686,17 +1044,20 @@
       </w:rPr>
     </w:lvl>
   </w:abstractNum>
-  <w:num w:numId="1">
+  <w:num w:numId="1" w16cid:durableId="1084031116">
     <w:abstractNumId w:val="0"/>
   </w:num>
-  <w:num w:numId="2">
+  <w:num w:numId="2" w16cid:durableId="797916989">
+    <w:abstractNumId w:val="2"/>
+  </w:num>
+  <w:num w:numId="3" w16cid:durableId="1387728430">
     <w:abstractNumId w:val="1"/>
   </w:num>
 </w:numbering>
 </file>
 
 <file path=word/styles.xml><?xml version="1.0" encoding="utf-8"?>
-<w:styles xmlns:mc="http://schemas.openxmlformats.org/markup-compatibility/2006" xmlns:r="http://schemas.openxmlformats.org/officeDocument/2006/relationships" xmlns:w="http://schemas.openxmlformats.org/wordprocessingml/2006/main" xmlns:w14="http://schemas.microsoft.com/office/word/2010/wordml" xmlns:w15="http://schemas.microsoft.com/office/word/2012/wordml" xmlns:w16se="http://schemas.microsoft.com/office/word/2015/wordml/symex" mc:Ignorable="w14 w15 w16se">
+<w:styles xmlns:mc="http://schemas.openxmlformats.org/markup-compatibility/2006" xmlns:r="http://schemas.openxmlformats.org/officeDocument/2006/relationships" xmlns:w="http://schemas.openxmlformats.org/wordprocessingml/2006/main" xmlns:w14="http://schemas.microsoft.com/office/word/2010/wordml" xmlns:w15="http://schemas.microsoft.com/office/word/2012/wordml" xmlns:w16cex="http://schemas.microsoft.com/office/word/2018/wordml/cex" xmlns:w16cid="http://schemas.microsoft.com/office/word/2016/wordml/cid" xmlns:w16="http://schemas.microsoft.com/office/word/2018/wordml" xmlns:w16sdtdh="http://schemas.microsoft.com/office/word/2020/wordml/sdtdatahash" xmlns:w16se="http://schemas.microsoft.com/office/word/2015/wordml/symex" mc:Ignorable="w14 w15 w16se w16cid w16 w16cex w16sdtdh">
   <w:docDefaults>
     <w:rPrDefault>
       <w:rPr>
@@ -712,7 +1073,7 @@
       </w:pPr>
     </w:pPrDefault>
   </w:docDefaults>
-  <w:latentStyles w:defLockedState="0" w:defUIPriority="99" w:defSemiHidden="0" w:defUnhideWhenUsed="0" w:defQFormat="0" w:count="371">
+  <w:latentStyles w:defLockedState="0" w:defUIPriority="99" w:defSemiHidden="0" w:defUnhideWhenUsed="0" w:defQFormat="0" w:count="376">
     <w:lsdException w:name="Normal" w:uiPriority="0" w:qFormat="1"/>
     <w:lsdException w:name="heading 1" w:uiPriority="9" w:qFormat="1"/>
     <w:lsdException w:name="heading 2" w:semiHidden="1" w:uiPriority="9" w:unhideWhenUsed="1" w:qFormat="1"/>
@@ -1084,6 +1445,11 @@
     <w:lsdException w:name="List Table 5 Dark Accent 6" w:uiPriority="50"/>
     <w:lsdException w:name="List Table 6 Colorful Accent 6" w:uiPriority="51"/>
     <w:lsdException w:name="List Table 7 Colorful Accent 6" w:uiPriority="52"/>
+    <w:lsdException w:name="Mention" w:semiHidden="1" w:unhideWhenUsed="1"/>
+    <w:lsdException w:name="Smart Hyperlink" w:semiHidden="1" w:unhideWhenUsed="1"/>
+    <w:lsdException w:name="Hashtag" w:semiHidden="1" w:unhideWhenUsed="1"/>
+    <w:lsdException w:name="Unresolved Mention" w:semiHidden="1" w:unhideWhenUsed="1"/>
+    <w:lsdException w:name="Smart Link" w:semiHidden="1" w:unhideWhenUsed="1"/>
   </w:latentStyles>
   <w:style w:type="paragraph" w:default="1" w:styleId="Normal">
     <w:name w:val="Normal"/>
@@ -1145,6 +1511,50 @@
       <w:ind w:left="720"/>
       <w:contextualSpacing/>
     </w:pPr>
+  </w:style>
+  <w:style w:type="paragraph" w:styleId="Header">
+    <w:name w:val="header"/>
+    <w:basedOn w:val="Normal"/>
+    <w:link w:val="HeaderChar"/>
+    <w:uiPriority w:val="99"/>
+    <w:unhideWhenUsed/>
+    <w:rsid w:val="00681E23"/>
+    <w:pPr>
+      <w:tabs>
+        <w:tab w:val="center" w:pos="4513"/>
+        <w:tab w:val="right" w:pos="9026"/>
+      </w:tabs>
+      <w:spacing w:after="0" w:line="240" w:lineRule="auto"/>
+    </w:pPr>
+  </w:style>
+  <w:style w:type="character" w:customStyle="1" w:styleId="HeaderChar">
+    <w:name w:val="Header Char"/>
+    <w:basedOn w:val="DefaultParagraphFont"/>
+    <w:link w:val="Header"/>
+    <w:uiPriority w:val="99"/>
+    <w:rsid w:val="00681E23"/>
+  </w:style>
+  <w:style w:type="paragraph" w:styleId="Footer">
+    <w:name w:val="footer"/>
+    <w:basedOn w:val="Normal"/>
+    <w:link w:val="FooterChar"/>
+    <w:uiPriority w:val="99"/>
+    <w:unhideWhenUsed/>
+    <w:rsid w:val="00681E23"/>
+    <w:pPr>
+      <w:tabs>
+        <w:tab w:val="center" w:pos="4513"/>
+        <w:tab w:val="right" w:pos="9026"/>
+      </w:tabs>
+      <w:spacing w:after="0" w:line="240" w:lineRule="auto"/>
+    </w:pPr>
+  </w:style>
+  <w:style w:type="character" w:customStyle="1" w:styleId="FooterChar">
+    <w:name w:val="Footer Char"/>
+    <w:basedOn w:val="DefaultParagraphFont"/>
+    <w:link w:val="Footer"/>
+    <w:uiPriority w:val="99"/>
+    <w:rsid w:val="00681E23"/>
   </w:style>
 </w:styles>
 </file>

</xml_diff>